<commit_message>
useraccount.jsp now displays all orders per user
</commit_message>
<xml_diff>
--- a/Checklist/projectFeatureMarking.docx
+++ b/Checklist/projectFeatureMarking.docx
@@ -4709,15 +4709,16 @@
                 <w:color w:val="000000"/>
                 <w:sz w:val="22"/>
                 <w:szCs w:val="22"/>
-              </w:rPr>
-            </w:pPr>
-            <w:r>
-              <w:rPr>
-                <w:rFonts w:ascii="Calibri" w:hAnsi="Calibri"/>
-                <w:color w:val="000000"/>
-                <w:sz w:val="22"/>
-                <w:szCs w:val="22"/>
-                <w:highlight w:val="yellow"/>
+                <w:highlight w:val="green"/>
+              </w:rPr>
+            </w:pPr>
+            <w:r>
+              <w:rPr>
+                <w:rFonts w:ascii="Calibri" w:hAnsi="Calibri"/>
+                <w:color w:val="000000"/>
+                <w:sz w:val="22"/>
+                <w:szCs w:val="22"/>
+                <w:highlight w:val="green"/>
               </w:rPr>
               <w:t>Page listing all orders for user</w:t>
             </w:r>
@@ -4788,6 +4789,9 @@
             <w:pPr>
               <w:jc w:val="center"/>
             </w:pPr>
+            <w:r>
+              <w:t>1</w:t>
+            </w:r>
           </w:p>
         </w:tc>
         <w:tc>

</xml_diff>

<commit_message>
updated checklist for reviews
</commit_message>
<xml_diff>
--- a/Checklist/projectFeatureMarking.docx
+++ b/Checklist/projectFeatureMarking.docx
@@ -5157,7 +5157,7 @@
                 <w:color w:val="000000"/>
                 <w:sz w:val="22"/>
                 <w:szCs w:val="22"/>
-                <w:highlight w:val="yellow"/>
+                <w:highlight w:val="green"/>
               </w:rPr>
               <w:t>Restrict to one review per user on item purchased</w:t>
             </w:r>
@@ -5234,6 +5234,15 @@
                 <w:szCs w:val="22"/>
               </w:rPr>
             </w:pPr>
+            <w:r>
+              <w:rPr>
+                <w:rFonts w:ascii="Calibri" w:hAnsi="Calibri"/>
+                <w:color w:val="000000"/>
+                <w:sz w:val="22"/>
+                <w:szCs w:val="22"/>
+              </w:rPr>
+              <w:t>2</w:t>
+            </w:r>
           </w:p>
         </w:tc>
         <w:tc>

</xml_diff>

<commit_message>
Added database reload button
</commit_message>
<xml_diff>
--- a/Checklist/projectFeatureMarking.docx
+++ b/Checklist/projectFeatureMarking.docx
@@ -6784,7 +6784,7 @@
                 <w:color w:val="000000"/>
                 <w:sz w:val="22"/>
                 <w:szCs w:val="22"/>
-                <w:highlight w:val="yellow"/>
+                <w:highlight w:val="green"/>
               </w:rPr>
               <w:t>Database restore with SQL script</w:t>
             </w:r>
@@ -6861,6 +6861,15 @@
                 <w:szCs w:val="22"/>
               </w:rPr>
             </w:pPr>
+            <w:r>
+              <w:rPr>
+                <w:rFonts w:ascii="Calibri" w:hAnsi="Calibri"/>
+                <w:color w:val="000000"/>
+                <w:sz w:val="22"/>
+                <w:szCs w:val="22"/>
+              </w:rPr>
+              <w:t>2</w:t>
+            </w:r>
           </w:p>
         </w:tc>
         <w:tc>

</xml_diff>